<commit_message>
Mise en place MVC
</commit_message>
<xml_diff>
--- a/ressources/Conception_Generale.docx
+++ b/ressources/Conception_Generale.docx
@@ -81,7 +81,13 @@
         </w:numPr>
       </w:pPr>
       <w:r>
-        <w:t>ECEMAN se déplace dans les 4 directions</w:t>
+        <w:rPr>
+          <w:color w:val="FF0000"/>
+        </w:rPr>
+        <w:t xml:space="preserve">ECEMAN </w:t>
+      </w:r>
+      <w:r>
+        <w:t>se déplace dans les 4 directions</w:t>
       </w:r>
     </w:p>
     <w:p>
@@ -93,7 +99,49 @@
         </w:numPr>
       </w:pPr>
       <w:r>
-        <w:t xml:space="preserve">Univers avec glace fine, obstacles, banquise épaisse, tunnels, outils, bonus, porte de sortie, ennemis </w:t>
+        <w:t xml:space="preserve">Univers avec </w:t>
+      </w:r>
+      <w:r>
+        <w:rPr>
+          <w:color w:val="FF0000"/>
+        </w:rPr>
+        <w:t>glace fine</w:t>
+      </w:r>
+      <w:r>
+        <w:t xml:space="preserve">, obstacles, </w:t>
+      </w:r>
+      <w:r>
+        <w:rPr>
+          <w:color w:val="FF0000"/>
+        </w:rPr>
+        <w:t>banquise épaisse</w:t>
+      </w:r>
+      <w:r>
+        <w:t xml:space="preserve">, </w:t>
+      </w:r>
+      <w:r>
+        <w:rPr>
+          <w:color w:val="FF0000"/>
+        </w:rPr>
+        <w:t>tunnels</w:t>
+      </w:r>
+      <w:r>
+        <w:t xml:space="preserve">, outils, bonus, </w:t>
+      </w:r>
+      <w:r>
+        <w:rPr>
+          <w:color w:val="FF0000"/>
+        </w:rPr>
+        <w:t>porte de sortie</w:t>
+      </w:r>
+      <w:r>
+        <w:t xml:space="preserve">, </w:t>
+      </w:r>
+      <w:r>
+        <w:rPr>
+          <w:color w:val="FF0000"/>
+        </w:rPr>
+        <w:t xml:space="preserve">ennemis </w:t>
       </w:r>
     </w:p>
     <w:p>
@@ -254,19 +302,8 @@
         </w:numPr>
       </w:pPr>
       <w:r>
-        <w:t xml:space="preserve">Débuter une nouvelle </w:t>
-      </w:r>
-      <w:proofErr w:type="spellStart"/>
-      <w:r>
-        <w:t>part</w:t>
-      </w:r>
-      <w:r>
-        <w:t>d</w:t>
-      </w:r>
-      <w:r>
-        <w:t>ie</w:t>
-      </w:r>
-      <w:proofErr w:type="spellEnd"/>
+        <w:t>Débuter une nouvelle partie</w:t>
+      </w:r>
     </w:p>
     <w:p>
       <w:pPr>
@@ -466,7 +503,7 @@
         <w:rPr>
           <w:color w:val="000000" w:themeColor="text1"/>
         </w:rPr>
-        <w:t xml:space="preserve">tondeuse, murs déplaçables, potions </w:t>
+        <w:t xml:space="preserve">tondeuse, murs déplaçables, potion </w:t>
       </w:r>
       <w:r>
         <w:t>etc…)</w:t>
@@ -498,15 +535,13 @@
     </w:p>
     <w:p>
       <w:r>
-        <w:t xml:space="preserve">Nécessité de sauvegarder si un tableau est terminé ou non pour un certain joueur pour que </w:t>
-      </w:r>
-      <w:proofErr w:type="gramStart"/>
-      <w:r>
-        <w:t>le partie</w:t>
-      </w:r>
-      <w:proofErr w:type="gramEnd"/>
-      <w:r>
-        <w:t xml:space="preserve"> puisse être reprise par la suite si elle est interrompue. </w:t>
+        <w:t>Nécessité de sauvegarder si un tableau est terminé ou non pour un certain joueur pour que l</w:t>
+      </w:r>
+      <w:r>
+        <w:t xml:space="preserve">a </w:t>
+      </w:r>
+      <w:r>
+        <w:t xml:space="preserve">partie puisse être reprise par la suite si elle est interrompue. </w:t>
       </w:r>
     </w:p>
     <w:p>
@@ -603,44 +638,6 @@
       </w:r>
     </w:p>
     <w:p/>
-    <w:p>
-      <w:r>
-        <w:t xml:space="preserve">Les objets identifiés : </w:t>
-      </w:r>
-    </w:p>
-    <w:p>
-      <w:pPr>
-        <w:pStyle w:val="Paragraphedeliste"/>
-        <w:numPr>
-          <w:ilvl w:val="0"/>
-          <w:numId w:val="4"/>
-        </w:numPr>
-      </w:pPr>
-      <w:r>
-        <w:t>Plateau de jeu</w:t>
-      </w:r>
-    </w:p>
-    <w:p>
-      <w:pPr>
-        <w:pStyle w:val="Paragraphedeliste"/>
-        <w:numPr>
-          <w:ilvl w:val="1"/>
-          <w:numId w:val="4"/>
-        </w:numPr>
-      </w:pPr>
-      <w:r>
-        <w:t xml:space="preserve">Attributs : </w:t>
-      </w:r>
-    </w:p>
-    <w:p>
-      <w:pPr>
-        <w:pStyle w:val="Paragraphedeliste"/>
-        <w:numPr>
-          <w:ilvl w:val="2"/>
-          <w:numId w:val="4"/>
-        </w:numPr>
-      </w:pPr>
-    </w:p>
     <w:p>
       <w:pPr>
         <w:pStyle w:val="Titre2"/>

</xml_diff>